<commit_message>
code non fini mis en commentaire
</commit_message>
<xml_diff>
--- a/Wishcord diagramme/Rapport de projet/Rapport de projet.docx
+++ b/Wishcord diagramme/Rapport de projet/Rapport de projet.docx
@@ -16,6 +16,40 @@
           <w:szCs w:val="44"/>
         </w:rPr>
         <w:t>Rapport de projet</w:t>
+      </w:r>
+    </w:p>
+    <w:p>
+      <w:pPr>
+        <w:jc w:val="center"/>
+        <w:rPr>
+          <w:sz w:val="44"/>
+          <w:szCs w:val="44"/>
+        </w:rPr>
+      </w:pPr>
+    </w:p>
+    <w:p>
+      <w:pPr>
+        <w:jc w:val="center"/>
+        <w:rPr>
+          <w:sz w:val="44"/>
+          <w:szCs w:val="44"/>
+        </w:rPr>
+      </w:pPr>
+    </w:p>
+    <w:p>
+      <w:pPr>
+        <w:jc w:val="center"/>
+        <w:rPr>
+          <w:sz w:val="44"/>
+          <w:szCs w:val="44"/>
+        </w:rPr>
+      </w:pPr>
+      <w:r>
+        <w:rPr>
+          <w:sz w:val="44"/>
+          <w:szCs w:val="44"/>
+        </w:rPr>
+        <w:t>WISHCORD</w:t>
       </w:r>
     </w:p>
     <w:p>
@@ -166,15 +200,27 @@
           <w:szCs w:val="36"/>
         </w:rPr>
       </w:pPr>
-      <w:proofErr w:type="spellStart"/>
-      <w:r>
-        <w:rPr>
-          <w:sz w:val="36"/>
-          <w:szCs w:val="36"/>
-        </w:rPr>
-        <w:t>ClientWeb</w:t>
-      </w:r>
-      <w:proofErr w:type="spellEnd"/>
+      <w:r>
+        <w:rPr>
+          <w:sz w:val="36"/>
+          <w:szCs w:val="36"/>
+        </w:rPr>
+        <w:t>Client</w:t>
+      </w:r>
+      <w:r>
+        <w:rPr>
+          <w:sz w:val="36"/>
+          <w:szCs w:val="36"/>
+        </w:rPr>
+        <w:t xml:space="preserve"> </w:t>
+      </w:r>
+      <w:r>
+        <w:rPr>
+          <w:sz w:val="36"/>
+          <w:szCs w:val="36"/>
+        </w:rPr>
+        <w:t>Web</w:t>
+      </w:r>
     </w:p>
     <w:p>
       <w:pPr>
@@ -277,8 +323,32 @@
           <w:sz w:val="44"/>
           <w:szCs w:val="44"/>
         </w:rPr>
-        <w:lastRenderedPageBreak/>
         <w:t>Analyse</w:t>
+      </w:r>
+    </w:p>
+    <w:p>
+      <w:pPr>
+        <w:jc w:val="center"/>
+        <w:rPr>
+          <w:sz w:val="44"/>
+          <w:szCs w:val="44"/>
+        </w:rPr>
+      </w:pPr>
+    </w:p>
+    <w:p>
+      <w:pPr>
+        <w:jc w:val="center"/>
+        <w:rPr>
+          <w:sz w:val="40"/>
+          <w:szCs w:val="40"/>
+        </w:rPr>
+      </w:pPr>
+      <w:r>
+        <w:rPr>
+          <w:sz w:val="40"/>
+          <w:szCs w:val="40"/>
+        </w:rPr>
+        <w:t>Use Case</w:t>
       </w:r>
     </w:p>
     <w:p>
@@ -425,10 +495,1966 @@
           <w:sz w:val="36"/>
           <w:szCs w:val="36"/>
         </w:rPr>
+        <w:lastRenderedPageBreak/>
         <w:t>-L’application fait recevoir les messages au utilisateurs.</w:t>
+      </w:r>
+    </w:p>
+    <w:p>
+      <w:pPr>
+        <w:rPr>
+          <w:sz w:val="36"/>
+          <w:szCs w:val="36"/>
+        </w:rPr>
+      </w:pPr>
+    </w:p>
+    <w:p>
+      <w:pPr>
+        <w:rPr>
+          <w:sz w:val="36"/>
+          <w:szCs w:val="36"/>
+        </w:rPr>
+      </w:pPr>
+    </w:p>
+    <w:p>
+      <w:pPr>
+        <w:jc w:val="center"/>
+        <w:rPr>
+          <w:sz w:val="40"/>
+          <w:szCs w:val="40"/>
+        </w:rPr>
+      </w:pPr>
+      <w:r>
+        <w:rPr>
+          <w:sz w:val="40"/>
+          <w:szCs w:val="40"/>
+        </w:rPr>
+        <w:t>Exigences</w:t>
+      </w:r>
+    </w:p>
+    <w:p>
+      <w:pPr>
+        <w:rPr>
+          <w:sz w:val="36"/>
+          <w:szCs w:val="36"/>
+        </w:rPr>
+      </w:pPr>
+      <w:r>
+        <w:rPr>
+          <w:noProof/>
+          <w:sz w:val="36"/>
+          <w:szCs w:val="36"/>
+          <w:lang w:eastAsia="fr-FR"/>
+        </w:rPr>
+        <w:drawing>
+          <wp:inline distT="0" distB="0" distL="0" distR="0">
+            <wp:extent cx="5760720" cy="2924810"/>
+            <wp:effectExtent l="0" t="0" r="0" b="8890"/>
+            <wp:docPr id="4" name="Image 4"/>
+            <wp:cNvGraphicFramePr>
+              <a:graphicFrameLocks xmlns:a="http://schemas.openxmlformats.org/drawingml/2006/main" noChangeAspect="1"/>
+            </wp:cNvGraphicFramePr>
+            <a:graphic xmlns:a="http://schemas.openxmlformats.org/drawingml/2006/main">
+              <a:graphicData uri="http://schemas.openxmlformats.org/drawingml/2006/picture">
+                <pic:pic xmlns:pic="http://schemas.openxmlformats.org/drawingml/2006/picture">
+                  <pic:nvPicPr>
+                    <pic:cNvPr id="4" name="Wishcord Exigences.PNG"/>
+                    <pic:cNvPicPr/>
+                  </pic:nvPicPr>
+                  <pic:blipFill>
+                    <a:blip r:embed="rId6">
+                      <a:extLst>
+                        <a:ext uri="{28A0092B-C50C-407E-A947-70E740481C1C}">
+                          <a14:useLocalDpi xmlns:a14="http://schemas.microsoft.com/office/drawing/2010/main" val="0"/>
+                        </a:ext>
+                      </a:extLst>
+                    </a:blip>
+                    <a:stretch>
+                      <a:fillRect/>
+                    </a:stretch>
+                  </pic:blipFill>
+                  <pic:spPr>
+                    <a:xfrm>
+                      <a:off x="0" y="0"/>
+                      <a:ext cx="5760720" cy="2924810"/>
+                    </a:xfrm>
+                    <a:prstGeom prst="rect">
+                      <a:avLst/>
+                    </a:prstGeom>
+                  </pic:spPr>
+                </pic:pic>
+              </a:graphicData>
+            </a:graphic>
+          </wp:inline>
+        </w:drawing>
+      </w:r>
+    </w:p>
+    <w:p>
+      <w:pPr>
+        <w:rPr>
+          <w:sz w:val="36"/>
+          <w:szCs w:val="36"/>
+        </w:rPr>
+      </w:pPr>
+    </w:p>
+    <w:p>
+      <w:pPr>
+        <w:rPr>
+          <w:sz w:val="36"/>
+          <w:szCs w:val="36"/>
+        </w:rPr>
+      </w:pPr>
+    </w:p>
+    <w:p>
+      <w:pPr>
+        <w:rPr>
+          <w:sz w:val="36"/>
+          <w:szCs w:val="36"/>
+        </w:rPr>
+      </w:pPr>
+    </w:p>
+    <w:p>
+      <w:pPr>
+        <w:rPr>
+          <w:sz w:val="36"/>
+          <w:szCs w:val="36"/>
+        </w:rPr>
+      </w:pPr>
+    </w:p>
+    <w:p>
+      <w:pPr>
+        <w:rPr>
+          <w:sz w:val="36"/>
+          <w:szCs w:val="36"/>
+        </w:rPr>
+      </w:pPr>
+    </w:p>
+    <w:p>
+      <w:pPr>
+        <w:rPr>
+          <w:sz w:val="36"/>
+          <w:szCs w:val="36"/>
+        </w:rPr>
+      </w:pPr>
+    </w:p>
+    <w:p>
+      <w:pPr>
+        <w:rPr>
+          <w:sz w:val="36"/>
+          <w:szCs w:val="36"/>
+        </w:rPr>
+      </w:pPr>
+    </w:p>
+    <w:p>
+      <w:pPr>
+        <w:rPr>
+          <w:sz w:val="36"/>
+          <w:szCs w:val="36"/>
+        </w:rPr>
+      </w:pPr>
+    </w:p>
+    <w:p>
+      <w:pPr>
+        <w:rPr>
+          <w:sz w:val="36"/>
+          <w:szCs w:val="36"/>
+        </w:rPr>
+      </w:pPr>
+    </w:p>
+    <w:p>
+      <w:pPr>
+        <w:rPr>
+          <w:sz w:val="36"/>
+          <w:szCs w:val="36"/>
+        </w:rPr>
+      </w:pPr>
+    </w:p>
+    <w:p>
+      <w:pPr>
+        <w:jc w:val="center"/>
+        <w:rPr>
+          <w:sz w:val="40"/>
+          <w:szCs w:val="40"/>
+        </w:rPr>
+      </w:pPr>
+      <w:r>
+        <w:rPr>
+          <w:sz w:val="40"/>
+          <w:szCs w:val="40"/>
+        </w:rPr>
+        <w:lastRenderedPageBreak/>
+        <w:t>Classes</w:t>
+      </w:r>
+    </w:p>
+    <w:p>
+      <w:pPr>
+        <w:jc w:val="center"/>
+        <w:rPr>
+          <w:sz w:val="40"/>
+          <w:szCs w:val="40"/>
+        </w:rPr>
+      </w:pPr>
+      <w:r>
+        <w:rPr>
+          <w:noProof/>
+          <w:sz w:val="40"/>
+          <w:szCs w:val="40"/>
+          <w:lang w:eastAsia="fr-FR"/>
+        </w:rPr>
+        <w:drawing>
+          <wp:inline distT="0" distB="0" distL="0" distR="0">
+            <wp:extent cx="8408673" cy="4115963"/>
+            <wp:effectExtent l="0" t="6033" r="5398" b="5397"/>
+            <wp:docPr id="5" name="Image 5"/>
+            <wp:cNvGraphicFramePr>
+              <a:graphicFrameLocks xmlns:a="http://schemas.openxmlformats.org/drawingml/2006/main" noChangeAspect="1"/>
+            </wp:cNvGraphicFramePr>
+            <a:graphic xmlns:a="http://schemas.openxmlformats.org/drawingml/2006/main">
+              <a:graphicData uri="http://schemas.openxmlformats.org/drawingml/2006/picture">
+                <pic:pic xmlns:pic="http://schemas.openxmlformats.org/drawingml/2006/picture">
+                  <pic:nvPicPr>
+                    <pic:cNvPr id="5" name="Wishcord class diagram.PNG"/>
+                    <pic:cNvPicPr/>
+                  </pic:nvPicPr>
+                  <pic:blipFill>
+                    <a:blip r:embed="rId7">
+                      <a:extLst>
+                        <a:ext uri="{28A0092B-C50C-407E-A947-70E740481C1C}">
+                          <a14:useLocalDpi xmlns:a14="http://schemas.microsoft.com/office/drawing/2010/main" val="0"/>
+                        </a:ext>
+                      </a:extLst>
+                    </a:blip>
+                    <a:stretch>
+                      <a:fillRect/>
+                    </a:stretch>
+                  </pic:blipFill>
+                  <pic:spPr>
+                    <a:xfrm rot="5400000">
+                      <a:off x="0" y="0"/>
+                      <a:ext cx="8451962" cy="4137153"/>
+                    </a:xfrm>
+                    <a:prstGeom prst="rect">
+                      <a:avLst/>
+                    </a:prstGeom>
+                  </pic:spPr>
+                </pic:pic>
+              </a:graphicData>
+            </a:graphic>
+          </wp:inline>
+        </w:drawing>
+      </w:r>
+    </w:p>
+    <w:p>
+      <w:pPr>
+        <w:jc w:val="center"/>
+        <w:rPr>
+          <w:sz w:val="40"/>
+          <w:szCs w:val="40"/>
+        </w:rPr>
+      </w:pPr>
+      <w:r>
+        <w:rPr>
+          <w:sz w:val="40"/>
+          <w:szCs w:val="40"/>
+        </w:rPr>
+        <w:lastRenderedPageBreak/>
+        <w:t>Serveur</w:t>
+      </w:r>
+    </w:p>
+    <w:p>
+      <w:pPr>
+        <w:rPr>
+          <w:sz w:val="40"/>
+          <w:szCs w:val="40"/>
+        </w:rPr>
+      </w:pPr>
+      <w:proofErr w:type="spellStart"/>
+      <w:r>
+        <w:rPr>
+          <w:sz w:val="40"/>
+          <w:szCs w:val="40"/>
+        </w:rPr>
+        <w:t>Database</w:t>
+      </w:r>
+      <w:proofErr w:type="spellEnd"/>
+    </w:p>
+    <w:p>
+      <w:pPr>
+        <w:jc w:val="center"/>
+        <w:rPr>
+          <w:sz w:val="40"/>
+          <w:szCs w:val="40"/>
+        </w:rPr>
+      </w:pPr>
+    </w:p>
+    <w:p>
+      <w:pPr>
+        <w:rPr>
+          <w:sz w:val="40"/>
+          <w:szCs w:val="40"/>
+        </w:rPr>
+      </w:pPr>
+      <w:proofErr w:type="spellStart"/>
+      <w:r>
+        <w:rPr>
+          <w:sz w:val="32"/>
+          <w:szCs w:val="32"/>
+        </w:rPr>
+        <w:t>void</w:t>
+      </w:r>
+      <w:proofErr w:type="spellEnd"/>
+      <w:r>
+        <w:rPr>
+          <w:sz w:val="32"/>
+          <w:szCs w:val="32"/>
+        </w:rPr>
+        <w:t xml:space="preserve"> </w:t>
+      </w:r>
+      <w:proofErr w:type="spellStart"/>
+      <w:r>
+        <w:rPr>
+          <w:sz w:val="32"/>
+          <w:szCs w:val="32"/>
+        </w:rPr>
+        <w:t>Database</w:t>
+      </w:r>
+      <w:proofErr w:type="spellEnd"/>
+      <w:r>
+        <w:rPr>
+          <w:sz w:val="32"/>
+          <w:szCs w:val="32"/>
+        </w:rPr>
+        <w:t>::</w:t>
+      </w:r>
+      <w:proofErr w:type="spellStart"/>
+      <w:r>
+        <w:rPr>
+          <w:sz w:val="32"/>
+          <w:szCs w:val="32"/>
+        </w:rPr>
+        <w:t>connectToDB</w:t>
+      </w:r>
+      <w:proofErr w:type="spellEnd"/>
+      <w:r>
+        <w:rPr>
+          <w:sz w:val="32"/>
+          <w:szCs w:val="32"/>
+        </w:rPr>
+        <w:t xml:space="preserve">() </w:t>
+      </w:r>
+      <w:r>
+        <w:rPr>
+          <w:noProof/>
+          <w:lang w:eastAsia="fr-FR"/>
+        </w:rPr>
+        <w:drawing>
+          <wp:inline distT="0" distB="0" distL="0" distR="0" wp14:anchorId="548D6D9A" wp14:editId="788CE074">
+            <wp:extent cx="4133850" cy="2771775"/>
+            <wp:effectExtent l="0" t="0" r="0" b="9525"/>
+            <wp:docPr id="1" name="Image 1"/>
+            <wp:cNvGraphicFramePr>
+              <a:graphicFrameLocks xmlns:a="http://schemas.openxmlformats.org/drawingml/2006/main" noChangeAspect="1"/>
+            </wp:cNvGraphicFramePr>
+            <a:graphic xmlns:a="http://schemas.openxmlformats.org/drawingml/2006/main">
+              <a:graphicData uri="http://schemas.openxmlformats.org/drawingml/2006/picture">
+                <pic:pic xmlns:pic="http://schemas.openxmlformats.org/drawingml/2006/picture">
+                  <pic:nvPicPr>
+                    <pic:cNvPr id="1" name=""/>
+                    <pic:cNvPicPr/>
+                  </pic:nvPicPr>
+                  <pic:blipFill>
+                    <a:blip r:embed="rId8"/>
+                    <a:stretch>
+                      <a:fillRect/>
+                    </a:stretch>
+                  </pic:blipFill>
+                  <pic:spPr>
+                    <a:xfrm>
+                      <a:off x="0" y="0"/>
+                      <a:ext cx="4133850" cy="2771775"/>
+                    </a:xfrm>
+                    <a:prstGeom prst="rect">
+                      <a:avLst/>
+                    </a:prstGeom>
+                  </pic:spPr>
+                </pic:pic>
+              </a:graphicData>
+            </a:graphic>
+          </wp:inline>
+        </w:drawing>
+      </w:r>
+    </w:p>
+    <w:p>
+      <w:pPr>
+        <w:rPr>
+          <w:sz w:val="32"/>
+          <w:szCs w:val="32"/>
+        </w:rPr>
+      </w:pPr>
+      <w:r>
+        <w:rPr>
+          <w:sz w:val="32"/>
+          <w:szCs w:val="32"/>
+        </w:rPr>
+        <w:t>Instancie une nouvelle connexion à la base de donnée puis essaye de se connecter à celle-ci. Si l’opération est échouée, termine le programme.</w:t>
+      </w:r>
+    </w:p>
+    <w:p>
+      <w:pPr>
+        <w:rPr>
+          <w:sz w:val="32"/>
+          <w:szCs w:val="32"/>
+        </w:rPr>
+      </w:pPr>
+    </w:p>
+    <w:p>
+      <w:pPr>
+        <w:rPr>
+          <w:sz w:val="32"/>
+          <w:szCs w:val="32"/>
+          <w:lang w:val="en-US"/>
+        </w:rPr>
+      </w:pPr>
+      <w:proofErr w:type="spellStart"/>
+      <w:proofErr w:type="gramStart"/>
+      <w:r>
+        <w:rPr>
+          <w:sz w:val="32"/>
+          <w:szCs w:val="32"/>
+          <w:lang w:val="en-US"/>
+        </w:rPr>
+        <w:t>std</w:t>
+      </w:r>
+      <w:proofErr w:type="spellEnd"/>
+      <w:r>
+        <w:rPr>
+          <w:sz w:val="32"/>
+          <w:szCs w:val="32"/>
+          <w:lang w:val="en-US"/>
+        </w:rPr>
+        <w:t>::</w:t>
+      </w:r>
+      <w:proofErr w:type="gramEnd"/>
+      <w:r>
+        <w:rPr>
+          <w:sz w:val="32"/>
+          <w:szCs w:val="32"/>
+          <w:lang w:val="en-US"/>
+        </w:rPr>
+        <w:t>string Database::login(</w:t>
+      </w:r>
+      <w:proofErr w:type="spellStart"/>
+      <w:r>
+        <w:rPr>
+          <w:sz w:val="32"/>
+          <w:szCs w:val="32"/>
+          <w:lang w:val="en-US"/>
+        </w:rPr>
+        <w:t>QString</w:t>
+      </w:r>
+      <w:proofErr w:type="spellEnd"/>
+      <w:r>
+        <w:rPr>
+          <w:sz w:val="32"/>
+          <w:szCs w:val="32"/>
+          <w:lang w:val="en-US"/>
+        </w:rPr>
+        <w:t xml:space="preserve"> login, </w:t>
+      </w:r>
+      <w:proofErr w:type="spellStart"/>
+      <w:r>
+        <w:rPr>
+          <w:sz w:val="32"/>
+          <w:szCs w:val="32"/>
+          <w:lang w:val="en-US"/>
+        </w:rPr>
+        <w:t>QString</w:t>
+      </w:r>
+      <w:proofErr w:type="spellEnd"/>
+      <w:r>
+        <w:rPr>
+          <w:sz w:val="32"/>
+          <w:szCs w:val="32"/>
+          <w:lang w:val="en-US"/>
+        </w:rPr>
+        <w:t xml:space="preserve"> pass) </w:t>
+      </w:r>
+    </w:p>
+    <w:p>
+      <w:pPr>
+        <w:rPr>
+          <w:sz w:val="32"/>
+          <w:szCs w:val="32"/>
+          <w:lang w:val="en-US"/>
+        </w:rPr>
+      </w:pPr>
+      <w:r>
+        <w:rPr>
+          <w:noProof/>
+          <w:lang w:eastAsia="fr-FR"/>
+        </w:rPr>
+        <w:lastRenderedPageBreak/>
+        <w:drawing>
+          <wp:inline distT="0" distB="0" distL="0" distR="0" wp14:anchorId="70156871" wp14:editId="3601204C">
+            <wp:extent cx="5180198" cy="3105150"/>
+            <wp:effectExtent l="0" t="0" r="1905" b="0"/>
+            <wp:docPr id="7" name="Image 7"/>
+            <wp:cNvGraphicFramePr>
+              <a:graphicFrameLocks xmlns:a="http://schemas.openxmlformats.org/drawingml/2006/main" noChangeAspect="1"/>
+            </wp:cNvGraphicFramePr>
+            <a:graphic xmlns:a="http://schemas.openxmlformats.org/drawingml/2006/main">
+              <a:graphicData uri="http://schemas.openxmlformats.org/drawingml/2006/picture">
+                <pic:pic xmlns:pic="http://schemas.openxmlformats.org/drawingml/2006/picture">
+                  <pic:nvPicPr>
+                    <pic:cNvPr id="1" name=""/>
+                    <pic:cNvPicPr/>
+                  </pic:nvPicPr>
+                  <pic:blipFill>
+                    <a:blip r:embed="rId9"/>
+                    <a:stretch>
+                      <a:fillRect/>
+                    </a:stretch>
+                  </pic:blipFill>
+                  <pic:spPr>
+                    <a:xfrm>
+                      <a:off x="0" y="0"/>
+                      <a:ext cx="5203646" cy="3119206"/>
+                    </a:xfrm>
+                    <a:prstGeom prst="rect">
+                      <a:avLst/>
+                    </a:prstGeom>
+                  </pic:spPr>
+                </pic:pic>
+              </a:graphicData>
+            </a:graphic>
+          </wp:inline>
+        </w:drawing>
+      </w:r>
+    </w:p>
+    <w:p>
+      <w:pPr>
+        <w:rPr>
+          <w:sz w:val="32"/>
+          <w:szCs w:val="32"/>
+        </w:rPr>
+      </w:pPr>
+      <w:r>
+        <w:rPr>
+          <w:sz w:val="32"/>
+          <w:szCs w:val="32"/>
+        </w:rPr>
+        <w:t xml:space="preserve">Effectue une requête SQL prenant </w:t>
+      </w:r>
+      <w:r>
+        <w:rPr>
+          <w:sz w:val="32"/>
+          <w:szCs w:val="32"/>
+        </w:rPr>
+        <w:t>le login et le mot de passe envoyé par le client</w:t>
+      </w:r>
+      <w:r>
+        <w:rPr>
+          <w:sz w:val="32"/>
+          <w:szCs w:val="32"/>
+        </w:rPr>
+        <w:t xml:space="preserve"> pour vérifier si le compte existe</w:t>
+      </w:r>
+      <w:r>
+        <w:rPr>
+          <w:sz w:val="32"/>
+          <w:szCs w:val="32"/>
+        </w:rPr>
+        <w:t>. Si un résultat est trouvé, un message formaté contenant des informations nécessaires au client est retourné, sinon, 0 est retourné.</w:t>
+      </w:r>
+    </w:p>
+    <w:p>
+      <w:pPr>
+        <w:rPr>
+          <w:sz w:val="32"/>
+          <w:szCs w:val="32"/>
+        </w:rPr>
+      </w:pPr>
+    </w:p>
+    <w:p>
+      <w:pPr>
+        <w:rPr>
+          <w:sz w:val="32"/>
+          <w:szCs w:val="32"/>
+          <w:lang w:val="en-US"/>
+        </w:rPr>
+      </w:pPr>
+      <w:proofErr w:type="spellStart"/>
+      <w:r>
+        <w:rPr>
+          <w:sz w:val="32"/>
+          <w:szCs w:val="32"/>
+          <w:lang w:val="en-US"/>
+        </w:rPr>
+        <w:t>QString</w:t>
+      </w:r>
+      <w:proofErr w:type="spellEnd"/>
+      <w:r>
+        <w:rPr>
+          <w:sz w:val="32"/>
+          <w:szCs w:val="32"/>
+          <w:lang w:val="en-US"/>
+        </w:rPr>
+        <w:t xml:space="preserve"> </w:t>
+      </w:r>
+      <w:proofErr w:type="gramStart"/>
+      <w:r>
+        <w:rPr>
+          <w:sz w:val="32"/>
+          <w:szCs w:val="32"/>
+          <w:lang w:val="en-US"/>
+        </w:rPr>
+        <w:t>Database::</w:t>
+      </w:r>
+      <w:proofErr w:type="gramEnd"/>
+      <w:r>
+        <w:rPr>
+          <w:sz w:val="32"/>
+          <w:szCs w:val="32"/>
+          <w:lang w:val="en-US"/>
+        </w:rPr>
+        <w:t>inscription(</w:t>
+      </w:r>
+      <w:proofErr w:type="spellStart"/>
+      <w:r>
+        <w:rPr>
+          <w:sz w:val="32"/>
+          <w:szCs w:val="32"/>
+          <w:lang w:val="en-US"/>
+        </w:rPr>
+        <w:t>QString</w:t>
+      </w:r>
+      <w:proofErr w:type="spellEnd"/>
+      <w:r>
+        <w:rPr>
+          <w:sz w:val="32"/>
+          <w:szCs w:val="32"/>
+          <w:lang w:val="en-US"/>
+        </w:rPr>
+        <w:t xml:space="preserve"> </w:t>
+      </w:r>
+      <w:proofErr w:type="spellStart"/>
+      <w:r>
+        <w:rPr>
+          <w:sz w:val="32"/>
+          <w:szCs w:val="32"/>
+          <w:lang w:val="en-US"/>
+        </w:rPr>
+        <w:t>inscriptionLogin</w:t>
+      </w:r>
+      <w:proofErr w:type="spellEnd"/>
+      <w:r>
+        <w:rPr>
+          <w:sz w:val="32"/>
+          <w:szCs w:val="32"/>
+          <w:lang w:val="en-US"/>
+        </w:rPr>
+        <w:t xml:space="preserve">, </w:t>
+      </w:r>
+      <w:proofErr w:type="spellStart"/>
+      <w:r>
+        <w:rPr>
+          <w:sz w:val="32"/>
+          <w:szCs w:val="32"/>
+          <w:lang w:val="en-US"/>
+        </w:rPr>
+        <w:t>QString</w:t>
+      </w:r>
+      <w:proofErr w:type="spellEnd"/>
+      <w:r>
+        <w:rPr>
+          <w:sz w:val="32"/>
+          <w:szCs w:val="32"/>
+          <w:lang w:val="en-US"/>
+        </w:rPr>
+        <w:t xml:space="preserve"> </w:t>
+      </w:r>
+      <w:proofErr w:type="spellStart"/>
+      <w:r>
+        <w:rPr>
+          <w:sz w:val="32"/>
+          <w:szCs w:val="32"/>
+          <w:lang w:val="en-US"/>
+        </w:rPr>
+        <w:t>inscriptionPass</w:t>
+      </w:r>
+      <w:proofErr w:type="spellEnd"/>
+      <w:r>
+        <w:rPr>
+          <w:sz w:val="32"/>
+          <w:szCs w:val="32"/>
+          <w:lang w:val="en-US"/>
+        </w:rPr>
+        <w:t xml:space="preserve">, </w:t>
+      </w:r>
+      <w:proofErr w:type="spellStart"/>
+      <w:r>
+        <w:rPr>
+          <w:sz w:val="32"/>
+          <w:szCs w:val="32"/>
+          <w:lang w:val="en-US"/>
+        </w:rPr>
+        <w:t>QString</w:t>
+      </w:r>
+      <w:proofErr w:type="spellEnd"/>
+      <w:r>
+        <w:rPr>
+          <w:sz w:val="32"/>
+          <w:szCs w:val="32"/>
+          <w:lang w:val="en-US"/>
+        </w:rPr>
+        <w:t xml:space="preserve"> </w:t>
+      </w:r>
+      <w:proofErr w:type="spellStart"/>
+      <w:r>
+        <w:rPr>
+          <w:sz w:val="32"/>
+          <w:szCs w:val="32"/>
+          <w:lang w:val="en-US"/>
+        </w:rPr>
+        <w:t>inscriptionPseudo</w:t>
+      </w:r>
+      <w:proofErr w:type="spellEnd"/>
+      <w:r>
+        <w:rPr>
+          <w:sz w:val="32"/>
+          <w:szCs w:val="32"/>
+          <w:lang w:val="en-US"/>
+        </w:rPr>
+        <w:t xml:space="preserve">) </w:t>
+      </w:r>
+    </w:p>
+    <w:p>
+      <w:pPr>
+        <w:rPr>
+          <w:sz w:val="32"/>
+          <w:szCs w:val="32"/>
+          <w:lang w:val="en-US"/>
+        </w:rPr>
+      </w:pPr>
+      <w:r>
+        <w:rPr>
+          <w:noProof/>
+          <w:lang w:eastAsia="fr-FR"/>
+        </w:rPr>
+        <w:drawing>
+          <wp:inline distT="0" distB="0" distL="0" distR="0" wp14:anchorId="4B946E47" wp14:editId="5EFB59CA">
+            <wp:extent cx="5324475" cy="3104770"/>
+            <wp:effectExtent l="0" t="0" r="0" b="635"/>
+            <wp:docPr id="6" name="Image 6"/>
+            <wp:cNvGraphicFramePr>
+              <a:graphicFrameLocks xmlns:a="http://schemas.openxmlformats.org/drawingml/2006/main" noChangeAspect="1"/>
+            </wp:cNvGraphicFramePr>
+            <a:graphic xmlns:a="http://schemas.openxmlformats.org/drawingml/2006/main">
+              <a:graphicData uri="http://schemas.openxmlformats.org/drawingml/2006/picture">
+                <pic:pic xmlns:pic="http://schemas.openxmlformats.org/drawingml/2006/picture">
+                  <pic:nvPicPr>
+                    <pic:cNvPr id="1" name=""/>
+                    <pic:cNvPicPr/>
+                  </pic:nvPicPr>
+                  <pic:blipFill>
+                    <a:blip r:embed="rId10"/>
+                    <a:stretch>
+                      <a:fillRect/>
+                    </a:stretch>
+                  </pic:blipFill>
+                  <pic:spPr>
+                    <a:xfrm>
+                      <a:off x="0" y="0"/>
+                      <a:ext cx="5347255" cy="3118053"/>
+                    </a:xfrm>
+                    <a:prstGeom prst="rect">
+                      <a:avLst/>
+                    </a:prstGeom>
+                  </pic:spPr>
+                </pic:pic>
+              </a:graphicData>
+            </a:graphic>
+          </wp:inline>
+        </w:drawing>
+      </w:r>
+    </w:p>
+    <w:p>
+      <w:pPr>
+        <w:rPr>
+          <w:sz w:val="32"/>
+          <w:szCs w:val="32"/>
+        </w:rPr>
+      </w:pPr>
+      <w:r>
+        <w:rPr>
+          <w:sz w:val="32"/>
+          <w:szCs w:val="32"/>
+        </w:rPr>
+        <w:lastRenderedPageBreak/>
+        <w:t xml:space="preserve">Effectue la méthode login () en prenant en compte le login et mot de passe envoyé par le client, si cette méthode retourne 0 cela signifie qu’aucun compte n’a été créé avec ces identifiants et donc </w:t>
+      </w:r>
+      <w:r>
+        <w:rPr>
+          <w:sz w:val="32"/>
+          <w:szCs w:val="32"/>
+        </w:rPr>
+        <w:t>qu’</w:t>
+      </w:r>
+      <w:r>
+        <w:rPr>
+          <w:sz w:val="32"/>
+          <w:szCs w:val="32"/>
+        </w:rPr>
+        <w:t>une requête SQL peut être effectuée pour créer ce compte. Si la création est réussie, une autre requête SQL est effectuée pour obtenir l’ID du compte crée dans la BDD puis retourne un message formaté</w:t>
+      </w:r>
+      <w:r>
+        <w:rPr>
+          <w:sz w:val="32"/>
+          <w:szCs w:val="32"/>
+        </w:rPr>
+        <w:t xml:space="preserve"> </w:t>
+      </w:r>
+      <w:r>
+        <w:rPr>
+          <w:sz w:val="32"/>
+          <w:szCs w:val="32"/>
+        </w:rPr>
+        <w:t>contenant des informations nécessaires</w:t>
+      </w:r>
+      <w:r>
+        <w:rPr>
+          <w:sz w:val="32"/>
+          <w:szCs w:val="32"/>
+        </w:rPr>
+        <w:t xml:space="preserve"> au client</w:t>
+      </w:r>
+      <w:r>
+        <w:rPr>
+          <w:sz w:val="32"/>
+          <w:szCs w:val="32"/>
+        </w:rPr>
+        <w:t xml:space="preserve">. Si </w:t>
+      </w:r>
+      <w:r>
+        <w:rPr>
+          <w:sz w:val="32"/>
+          <w:szCs w:val="32"/>
+        </w:rPr>
+        <w:t xml:space="preserve">la méthode login () ou l’insertion SQL n’est pas effectuée, un </w:t>
+      </w:r>
+      <w:r>
+        <w:rPr>
+          <w:sz w:val="32"/>
+          <w:szCs w:val="32"/>
+        </w:rPr>
+        <w:t>message</w:t>
+      </w:r>
+      <w:r>
+        <w:rPr>
+          <w:sz w:val="32"/>
+          <w:szCs w:val="32"/>
+        </w:rPr>
+        <w:t xml:space="preserve"> formaté différent est retourné.</w:t>
+      </w:r>
+    </w:p>
+    <w:p>
+      <w:pPr>
+        <w:rPr>
+          <w:sz w:val="32"/>
+          <w:szCs w:val="32"/>
+        </w:rPr>
+      </w:pPr>
+    </w:p>
+    <w:p>
+      <w:pPr>
+        <w:rPr>
+          <w:sz w:val="32"/>
+          <w:szCs w:val="32"/>
+          <w:lang w:val="en-US"/>
+        </w:rPr>
+      </w:pPr>
+      <w:proofErr w:type="spellStart"/>
+      <w:proofErr w:type="gramStart"/>
+      <w:r>
+        <w:rPr>
+          <w:sz w:val="32"/>
+          <w:szCs w:val="32"/>
+          <w:lang w:val="en-US"/>
+        </w:rPr>
+        <w:t>std</w:t>
+      </w:r>
+      <w:proofErr w:type="spellEnd"/>
+      <w:r>
+        <w:rPr>
+          <w:sz w:val="32"/>
+          <w:szCs w:val="32"/>
+          <w:lang w:val="en-US"/>
+        </w:rPr>
+        <w:t>::</w:t>
+      </w:r>
+      <w:proofErr w:type="gramEnd"/>
+      <w:r>
+        <w:rPr>
+          <w:sz w:val="32"/>
+          <w:szCs w:val="32"/>
+          <w:lang w:val="en-US"/>
+        </w:rPr>
+        <w:t>vector&lt;</w:t>
+      </w:r>
+      <w:proofErr w:type="spellStart"/>
+      <w:r>
+        <w:rPr>
+          <w:sz w:val="32"/>
+          <w:szCs w:val="32"/>
+          <w:lang w:val="en-US"/>
+        </w:rPr>
+        <w:t>std</w:t>
+      </w:r>
+      <w:proofErr w:type="spellEnd"/>
+      <w:r>
+        <w:rPr>
+          <w:sz w:val="32"/>
+          <w:szCs w:val="32"/>
+          <w:lang w:val="en-US"/>
+        </w:rPr>
+        <w:t>::string&gt; Database::</w:t>
+      </w:r>
+      <w:proofErr w:type="spellStart"/>
+      <w:r>
+        <w:rPr>
+          <w:sz w:val="32"/>
+          <w:szCs w:val="32"/>
+          <w:lang w:val="en-US"/>
+        </w:rPr>
+        <w:t>sendLastMessagesToClient</w:t>
+      </w:r>
+      <w:proofErr w:type="spellEnd"/>
+      <w:r>
+        <w:rPr>
+          <w:sz w:val="32"/>
+          <w:szCs w:val="32"/>
+          <w:lang w:val="en-US"/>
+        </w:rPr>
+        <w:t xml:space="preserve">() </w:t>
+      </w:r>
+    </w:p>
+    <w:p>
+      <w:pPr>
+        <w:rPr>
+          <w:sz w:val="32"/>
+          <w:szCs w:val="32"/>
+          <w:lang w:val="en-US"/>
+        </w:rPr>
+      </w:pPr>
+      <w:r>
+        <w:rPr>
+          <w:noProof/>
+          <w:lang w:eastAsia="fr-FR"/>
+        </w:rPr>
+        <w:drawing>
+          <wp:inline distT="0" distB="0" distL="0" distR="0" wp14:anchorId="559052AC" wp14:editId="18F2996F">
+            <wp:extent cx="5760720" cy="2209800"/>
+            <wp:effectExtent l="0" t="0" r="0" b="0"/>
+            <wp:docPr id="8" name="Image 8"/>
+            <wp:cNvGraphicFramePr>
+              <a:graphicFrameLocks xmlns:a="http://schemas.openxmlformats.org/drawingml/2006/main" noChangeAspect="1"/>
+            </wp:cNvGraphicFramePr>
+            <a:graphic xmlns:a="http://schemas.openxmlformats.org/drawingml/2006/main">
+              <a:graphicData uri="http://schemas.openxmlformats.org/drawingml/2006/picture">
+                <pic:pic xmlns:pic="http://schemas.openxmlformats.org/drawingml/2006/picture">
+                  <pic:nvPicPr>
+                    <pic:cNvPr id="1" name=""/>
+                    <pic:cNvPicPr/>
+                  </pic:nvPicPr>
+                  <pic:blipFill>
+                    <a:blip r:embed="rId11"/>
+                    <a:stretch>
+                      <a:fillRect/>
+                    </a:stretch>
+                  </pic:blipFill>
+                  <pic:spPr>
+                    <a:xfrm>
+                      <a:off x="0" y="0"/>
+                      <a:ext cx="5760720" cy="2209800"/>
+                    </a:xfrm>
+                    <a:prstGeom prst="rect">
+                      <a:avLst/>
+                    </a:prstGeom>
+                  </pic:spPr>
+                </pic:pic>
+              </a:graphicData>
+            </a:graphic>
+          </wp:inline>
+        </w:drawing>
+      </w:r>
+    </w:p>
+    <w:p>
+      <w:pPr>
+        <w:rPr>
+          <w:sz w:val="32"/>
+          <w:szCs w:val="32"/>
+        </w:rPr>
+      </w:pPr>
+      <w:r>
+        <w:rPr>
+          <w:sz w:val="32"/>
+          <w:szCs w:val="32"/>
+        </w:rPr>
+        <w:t xml:space="preserve">Effectue une requête SQL qui récupère les 100 derniers </w:t>
+      </w:r>
+      <w:r>
+        <w:rPr>
+          <w:sz w:val="32"/>
+          <w:szCs w:val="32"/>
+        </w:rPr>
+        <w:t>messages.</w:t>
+      </w:r>
+      <w:r>
+        <w:rPr>
+          <w:sz w:val="32"/>
+          <w:szCs w:val="32"/>
+        </w:rPr>
+        <w:t xml:space="preserve"> </w:t>
+      </w:r>
+      <w:r>
+        <w:rPr>
+          <w:sz w:val="32"/>
+          <w:szCs w:val="32"/>
+        </w:rPr>
+        <w:t xml:space="preserve">Ces messages sont formatés et enfin </w:t>
+      </w:r>
+      <w:r>
+        <w:rPr>
+          <w:sz w:val="32"/>
+          <w:szCs w:val="32"/>
+        </w:rPr>
+        <w:t>stock</w:t>
+      </w:r>
+      <w:r>
+        <w:rPr>
+          <w:sz w:val="32"/>
+          <w:szCs w:val="32"/>
+        </w:rPr>
+        <w:t>er</w:t>
+      </w:r>
+      <w:r>
+        <w:rPr>
+          <w:sz w:val="32"/>
+          <w:szCs w:val="32"/>
+        </w:rPr>
+        <w:t xml:space="preserve"> dans un tableau dynamique</w:t>
+      </w:r>
+      <w:r>
+        <w:rPr>
+          <w:sz w:val="32"/>
+          <w:szCs w:val="32"/>
+        </w:rPr>
+        <w:t xml:space="preserve"> le temps que toutes les </w:t>
+      </w:r>
+      <w:proofErr w:type="spellStart"/>
+      <w:r>
+        <w:rPr>
+          <w:sz w:val="32"/>
+          <w:szCs w:val="32"/>
+        </w:rPr>
+        <w:t>tuples</w:t>
+      </w:r>
+      <w:proofErr w:type="spellEnd"/>
+      <w:r>
+        <w:rPr>
+          <w:sz w:val="32"/>
+          <w:szCs w:val="32"/>
+        </w:rPr>
+        <w:t xml:space="preserve"> n’ont pas été enregistrés dans le tableau dynamique avant de retourner le tableau. </w:t>
+      </w:r>
+    </w:p>
+    <w:p>
+      <w:pPr>
+        <w:rPr>
+          <w:sz w:val="32"/>
+          <w:szCs w:val="32"/>
+        </w:rPr>
+      </w:pPr>
+    </w:p>
+    <w:p>
+      <w:pPr>
+        <w:rPr>
+          <w:sz w:val="32"/>
+          <w:szCs w:val="32"/>
+          <w:lang w:val="en-US"/>
+        </w:rPr>
+      </w:pPr>
+      <w:proofErr w:type="spellStart"/>
+      <w:proofErr w:type="gramStart"/>
+      <w:r>
+        <w:rPr>
+          <w:sz w:val="32"/>
+          <w:szCs w:val="32"/>
+          <w:lang w:val="en-US"/>
+        </w:rPr>
+        <w:t>std</w:t>
+      </w:r>
+      <w:proofErr w:type="spellEnd"/>
+      <w:r>
+        <w:rPr>
+          <w:sz w:val="32"/>
+          <w:szCs w:val="32"/>
+          <w:lang w:val="en-US"/>
+        </w:rPr>
+        <w:t>::</w:t>
+      </w:r>
+      <w:proofErr w:type="gramEnd"/>
+      <w:r>
+        <w:rPr>
+          <w:sz w:val="32"/>
+          <w:szCs w:val="32"/>
+          <w:lang w:val="en-US"/>
+        </w:rPr>
+        <w:t>string Database::</w:t>
+      </w:r>
+      <w:proofErr w:type="spellStart"/>
+      <w:r>
+        <w:rPr>
+          <w:sz w:val="32"/>
+          <w:szCs w:val="32"/>
+          <w:lang w:val="en-US"/>
+        </w:rPr>
+        <w:t>sendMessageInDB</w:t>
+      </w:r>
+      <w:proofErr w:type="spellEnd"/>
+      <w:r>
+        <w:rPr>
+          <w:sz w:val="32"/>
+          <w:szCs w:val="32"/>
+          <w:lang w:val="en-US"/>
+        </w:rPr>
+        <w:t>(</w:t>
+      </w:r>
+      <w:proofErr w:type="spellStart"/>
+      <w:r>
+        <w:rPr>
+          <w:sz w:val="32"/>
+          <w:szCs w:val="32"/>
+          <w:lang w:val="en-US"/>
+        </w:rPr>
+        <w:t>int</w:t>
+      </w:r>
+      <w:proofErr w:type="spellEnd"/>
+      <w:r>
+        <w:rPr>
+          <w:sz w:val="32"/>
+          <w:szCs w:val="32"/>
+          <w:lang w:val="en-US"/>
+        </w:rPr>
+        <w:t xml:space="preserve"> ID, </w:t>
+      </w:r>
+      <w:proofErr w:type="spellStart"/>
+      <w:r>
+        <w:rPr>
+          <w:sz w:val="32"/>
+          <w:szCs w:val="32"/>
+          <w:lang w:val="en-US"/>
+        </w:rPr>
+        <w:t>QString</w:t>
+      </w:r>
+      <w:proofErr w:type="spellEnd"/>
+      <w:r>
+        <w:rPr>
+          <w:sz w:val="32"/>
+          <w:szCs w:val="32"/>
+          <w:lang w:val="en-US"/>
+        </w:rPr>
+        <w:t xml:space="preserve"> message)</w:t>
+      </w:r>
+    </w:p>
+    <w:p>
+      <w:pPr>
+        <w:rPr>
+          <w:sz w:val="32"/>
+          <w:szCs w:val="32"/>
+          <w:lang w:val="en-US"/>
+        </w:rPr>
+      </w:pPr>
+      <w:r>
+        <w:rPr>
+          <w:noProof/>
+          <w:lang w:eastAsia="fr-FR"/>
+        </w:rPr>
+        <w:lastRenderedPageBreak/>
+        <w:drawing>
+          <wp:inline distT="0" distB="0" distL="0" distR="0" wp14:anchorId="2317DB31" wp14:editId="2882EE85">
+            <wp:extent cx="5760720" cy="2998470"/>
+            <wp:effectExtent l="0" t="0" r="0" b="0"/>
+            <wp:docPr id="9" name="Image 9"/>
+            <wp:cNvGraphicFramePr>
+              <a:graphicFrameLocks xmlns:a="http://schemas.openxmlformats.org/drawingml/2006/main" noChangeAspect="1"/>
+            </wp:cNvGraphicFramePr>
+            <a:graphic xmlns:a="http://schemas.openxmlformats.org/drawingml/2006/main">
+              <a:graphicData uri="http://schemas.openxmlformats.org/drawingml/2006/picture">
+                <pic:pic xmlns:pic="http://schemas.openxmlformats.org/drawingml/2006/picture">
+                  <pic:nvPicPr>
+                    <pic:cNvPr id="1" name=""/>
+                    <pic:cNvPicPr/>
+                  </pic:nvPicPr>
+                  <pic:blipFill>
+                    <a:blip r:embed="rId12"/>
+                    <a:stretch>
+                      <a:fillRect/>
+                    </a:stretch>
+                  </pic:blipFill>
+                  <pic:spPr>
+                    <a:xfrm>
+                      <a:off x="0" y="0"/>
+                      <a:ext cx="5760720" cy="2998470"/>
+                    </a:xfrm>
+                    <a:prstGeom prst="rect">
+                      <a:avLst/>
+                    </a:prstGeom>
+                  </pic:spPr>
+                </pic:pic>
+              </a:graphicData>
+            </a:graphic>
+          </wp:inline>
+        </w:drawing>
+      </w:r>
+    </w:p>
+    <w:p>
+      <w:pPr>
+        <w:rPr>
+          <w:sz w:val="32"/>
+          <w:szCs w:val="32"/>
+        </w:rPr>
+      </w:pPr>
+      <w:r>
+        <w:rPr>
+          <w:sz w:val="32"/>
+          <w:szCs w:val="32"/>
+        </w:rPr>
+        <w:t xml:space="preserve">Effectue une </w:t>
+      </w:r>
+      <w:r>
+        <w:rPr>
+          <w:sz w:val="32"/>
+          <w:szCs w:val="32"/>
+        </w:rPr>
+        <w:t>requête</w:t>
+      </w:r>
+      <w:r>
+        <w:rPr>
+          <w:sz w:val="32"/>
+          <w:szCs w:val="32"/>
+        </w:rPr>
+        <w:t xml:space="preserve"> SQL avec l’ID envoyé par le client</w:t>
+      </w:r>
+      <w:r>
+        <w:rPr>
+          <w:sz w:val="32"/>
+          <w:szCs w:val="32"/>
+        </w:rPr>
+        <w:t xml:space="preserve"> qui récupère le pseudo du compte lié à l’ID. Une autre requête est ensuite effectuée pour insérer le message et le pseudo de l’émetteur dans la base de donnée puis retourne le pseudo de l’émetteur.</w:t>
+      </w:r>
+    </w:p>
+    <w:p>
+      <w:pPr>
+        <w:rPr>
+          <w:sz w:val="32"/>
+          <w:szCs w:val="32"/>
+        </w:rPr>
+      </w:pPr>
+    </w:p>
+    <w:p>
+      <w:pPr>
+        <w:rPr>
+          <w:sz w:val="32"/>
+          <w:szCs w:val="32"/>
+        </w:rPr>
+      </w:pPr>
+    </w:p>
+    <w:p>
+      <w:pPr>
+        <w:rPr>
+          <w:sz w:val="32"/>
+          <w:szCs w:val="32"/>
+        </w:rPr>
+      </w:pPr>
+    </w:p>
+    <w:p>
+      <w:pPr>
+        <w:rPr>
+          <w:sz w:val="32"/>
+          <w:szCs w:val="32"/>
+        </w:rPr>
+      </w:pPr>
+    </w:p>
+    <w:p>
+      <w:pPr>
+        <w:rPr>
+          <w:sz w:val="32"/>
+          <w:szCs w:val="32"/>
+        </w:rPr>
+      </w:pPr>
+    </w:p>
+    <w:p>
+      <w:pPr>
+        <w:rPr>
+          <w:sz w:val="32"/>
+          <w:szCs w:val="32"/>
+        </w:rPr>
+      </w:pPr>
+    </w:p>
+    <w:p>
+      <w:pPr>
+        <w:rPr>
+          <w:sz w:val="32"/>
+          <w:szCs w:val="32"/>
+        </w:rPr>
+      </w:pPr>
+    </w:p>
+    <w:p>
+      <w:pPr>
+        <w:rPr>
+          <w:sz w:val="32"/>
+          <w:szCs w:val="32"/>
+        </w:rPr>
+      </w:pPr>
+    </w:p>
+    <w:p>
+      <w:pPr>
+        <w:rPr>
+          <w:sz w:val="32"/>
+          <w:szCs w:val="32"/>
+        </w:rPr>
+      </w:pPr>
+    </w:p>
+    <w:p>
+      <w:pPr>
+        <w:rPr>
+          <w:sz w:val="32"/>
+          <w:szCs w:val="32"/>
+        </w:rPr>
+      </w:pPr>
+    </w:p>
+    <w:p>
+      <w:pPr>
+        <w:rPr>
+          <w:sz w:val="32"/>
+          <w:szCs w:val="32"/>
+        </w:rPr>
+      </w:pPr>
+    </w:p>
+    <w:p>
+      <w:pPr>
+        <w:rPr>
+          <w:sz w:val="32"/>
+          <w:szCs w:val="32"/>
+        </w:rPr>
+      </w:pPr>
+    </w:p>
+    <w:p>
+      <w:pPr>
+        <w:rPr>
+          <w:sz w:val="40"/>
+          <w:szCs w:val="40"/>
+        </w:rPr>
+      </w:pPr>
+      <w:r>
+        <w:rPr>
+          <w:sz w:val="40"/>
+          <w:szCs w:val="40"/>
+        </w:rPr>
+        <w:lastRenderedPageBreak/>
+        <w:t>Server</w:t>
+      </w:r>
+    </w:p>
+    <w:p>
+      <w:pPr>
+        <w:rPr>
+          <w:sz w:val="32"/>
+          <w:szCs w:val="32"/>
+        </w:rPr>
+      </w:pPr>
+    </w:p>
+    <w:p>
+      <w:pPr>
+        <w:rPr>
+          <w:sz w:val="32"/>
+          <w:szCs w:val="32"/>
+        </w:rPr>
+      </w:pPr>
+      <w:r>
+        <w:rPr>
+          <w:sz w:val="32"/>
+          <w:szCs w:val="32"/>
+        </w:rPr>
+        <w:t>Constructeur</w:t>
+      </w:r>
+    </w:p>
+    <w:p>
+      <w:pPr>
+        <w:rPr>
+          <w:sz w:val="40"/>
+          <w:szCs w:val="40"/>
+        </w:rPr>
+      </w:pPr>
+      <w:r>
+        <w:rPr>
+          <w:noProof/>
+          <w:lang w:eastAsia="fr-FR"/>
+        </w:rPr>
+        <w:drawing>
+          <wp:inline distT="0" distB="0" distL="0" distR="0" wp14:anchorId="6145D8E6" wp14:editId="433D0A93">
+            <wp:extent cx="5760720" cy="1004570"/>
+            <wp:effectExtent l="0" t="0" r="0" b="5080"/>
+            <wp:docPr id="10" name="Image 10"/>
+            <wp:cNvGraphicFramePr>
+              <a:graphicFrameLocks xmlns:a="http://schemas.openxmlformats.org/drawingml/2006/main" noChangeAspect="1"/>
+            </wp:cNvGraphicFramePr>
+            <a:graphic xmlns:a="http://schemas.openxmlformats.org/drawingml/2006/main">
+              <a:graphicData uri="http://schemas.openxmlformats.org/drawingml/2006/picture">
+                <pic:pic xmlns:pic="http://schemas.openxmlformats.org/drawingml/2006/picture">
+                  <pic:nvPicPr>
+                    <pic:cNvPr id="1" name=""/>
+                    <pic:cNvPicPr/>
+                  </pic:nvPicPr>
+                  <pic:blipFill>
+                    <a:blip r:embed="rId13"/>
+                    <a:stretch>
+                      <a:fillRect/>
+                    </a:stretch>
+                  </pic:blipFill>
+                  <pic:spPr>
+                    <a:xfrm>
+                      <a:off x="0" y="0"/>
+                      <a:ext cx="5760720" cy="1004570"/>
+                    </a:xfrm>
+                    <a:prstGeom prst="rect">
+                      <a:avLst/>
+                    </a:prstGeom>
+                  </pic:spPr>
+                </pic:pic>
+              </a:graphicData>
+            </a:graphic>
+          </wp:inline>
+        </w:drawing>
+      </w:r>
+    </w:p>
+    <w:p>
+      <w:pPr>
+        <w:rPr>
+          <w:sz w:val="32"/>
+          <w:szCs w:val="32"/>
+        </w:rPr>
+      </w:pPr>
+      <w:r>
+        <w:rPr>
+          <w:sz w:val="32"/>
+          <w:szCs w:val="32"/>
+        </w:rPr>
+        <w:t>Créer</w:t>
+      </w:r>
+      <w:r>
+        <w:rPr>
+          <w:sz w:val="32"/>
+          <w:szCs w:val="32"/>
+        </w:rPr>
+        <w:t xml:space="preserve"> un nouveau serveur </w:t>
+      </w:r>
+      <w:proofErr w:type="spellStart"/>
+      <w:r>
+        <w:rPr>
+          <w:sz w:val="32"/>
+          <w:szCs w:val="32"/>
+        </w:rPr>
+        <w:t>QTcp</w:t>
+      </w:r>
+      <w:proofErr w:type="spellEnd"/>
+      <w:r>
+        <w:rPr>
+          <w:sz w:val="32"/>
+          <w:szCs w:val="32"/>
+        </w:rPr>
+        <w:t xml:space="preserve"> et connecte le slot/la méthode </w:t>
+      </w:r>
+      <w:proofErr w:type="spellStart"/>
+      <w:r>
+        <w:rPr>
+          <w:sz w:val="32"/>
+          <w:szCs w:val="32"/>
+        </w:rPr>
+        <w:t>onServerNewConnection</w:t>
+      </w:r>
+      <w:proofErr w:type="spellEnd"/>
+      <w:r>
+        <w:rPr>
+          <w:sz w:val="32"/>
+          <w:szCs w:val="32"/>
+        </w:rPr>
+        <w:t xml:space="preserve"> () au signal </w:t>
+      </w:r>
+      <w:proofErr w:type="spellStart"/>
+      <w:r>
+        <w:rPr>
+          <w:sz w:val="32"/>
+          <w:szCs w:val="32"/>
+        </w:rPr>
+        <w:t>newConnection</w:t>
+      </w:r>
+      <w:proofErr w:type="spellEnd"/>
+      <w:r>
+        <w:rPr>
+          <w:sz w:val="32"/>
+          <w:szCs w:val="32"/>
+        </w:rPr>
+        <w:t xml:space="preserve"> () pour l’appeler à chaque nouvelle connexion. Notre classe </w:t>
+      </w:r>
+      <w:proofErr w:type="spellStart"/>
+      <w:r>
+        <w:rPr>
+          <w:sz w:val="32"/>
+          <w:szCs w:val="32"/>
+        </w:rPr>
+        <w:t>Database</w:t>
+      </w:r>
+      <w:proofErr w:type="spellEnd"/>
+      <w:r>
+        <w:rPr>
+          <w:sz w:val="32"/>
+          <w:szCs w:val="32"/>
+        </w:rPr>
+        <w:t xml:space="preserve"> est ensuite stocké dans les attributs privés de la </w:t>
+      </w:r>
+      <w:proofErr w:type="spellStart"/>
+      <w:r>
+        <w:rPr>
+          <w:sz w:val="32"/>
+          <w:szCs w:val="32"/>
+        </w:rPr>
+        <w:t>class</w:t>
+      </w:r>
+      <w:proofErr w:type="spellEnd"/>
+      <w:r>
+        <w:rPr>
+          <w:sz w:val="32"/>
+          <w:szCs w:val="32"/>
+        </w:rPr>
+        <w:t xml:space="preserve"> Server. Pour finir, on fait écouter le serveur sur le port 4456.</w:t>
+      </w:r>
+    </w:p>
+    <w:p>
+      <w:pPr>
+        <w:rPr>
+          <w:sz w:val="32"/>
+          <w:szCs w:val="32"/>
+        </w:rPr>
+      </w:pPr>
+    </w:p>
+    <w:p>
+      <w:pPr>
+        <w:rPr>
+          <w:sz w:val="32"/>
+          <w:szCs w:val="32"/>
+          <w:lang w:val="en-US"/>
+        </w:rPr>
+      </w:pPr>
+      <w:r>
+        <w:rPr>
+          <w:sz w:val="32"/>
+          <w:szCs w:val="32"/>
+          <w:lang w:val="en-US"/>
+        </w:rPr>
+        <w:t xml:space="preserve">void </w:t>
+      </w:r>
+      <w:proofErr w:type="gramStart"/>
+      <w:r>
+        <w:rPr>
+          <w:sz w:val="32"/>
+          <w:szCs w:val="32"/>
+          <w:lang w:val="en-US"/>
+        </w:rPr>
+        <w:t>Server::</w:t>
+      </w:r>
+      <w:proofErr w:type="spellStart"/>
+      <w:proofErr w:type="gramEnd"/>
+      <w:r>
+        <w:rPr>
+          <w:sz w:val="32"/>
+          <w:szCs w:val="32"/>
+          <w:lang w:val="en-US"/>
+        </w:rPr>
+        <w:t>setWebServer</w:t>
+      </w:r>
+      <w:proofErr w:type="spellEnd"/>
+      <w:r>
+        <w:rPr>
+          <w:sz w:val="32"/>
+          <w:szCs w:val="32"/>
+          <w:lang w:val="en-US"/>
+        </w:rPr>
+        <w:t>(</w:t>
+      </w:r>
+      <w:proofErr w:type="spellStart"/>
+      <w:r>
+        <w:rPr>
+          <w:sz w:val="32"/>
+          <w:szCs w:val="32"/>
+          <w:lang w:val="en-US"/>
+        </w:rPr>
+        <w:t>WebServer</w:t>
+      </w:r>
+      <w:proofErr w:type="spellEnd"/>
+      <w:r>
+        <w:rPr>
+          <w:sz w:val="32"/>
+          <w:szCs w:val="32"/>
+          <w:lang w:val="en-US"/>
+        </w:rPr>
+        <w:t xml:space="preserve"> * </w:t>
+      </w:r>
+      <w:proofErr w:type="spellStart"/>
+      <w:r>
+        <w:rPr>
+          <w:sz w:val="32"/>
+          <w:szCs w:val="32"/>
+          <w:lang w:val="en-US"/>
+        </w:rPr>
+        <w:t>webServer</w:t>
+      </w:r>
+      <w:proofErr w:type="spellEnd"/>
+      <w:r>
+        <w:rPr>
+          <w:sz w:val="32"/>
+          <w:szCs w:val="32"/>
+          <w:lang w:val="en-US"/>
+        </w:rPr>
+        <w:t>)</w:t>
+      </w:r>
+    </w:p>
+    <w:p>
+      <w:pPr>
+        <w:rPr>
+          <w:sz w:val="32"/>
+          <w:szCs w:val="32"/>
+          <w:lang w:val="en-US"/>
+        </w:rPr>
+      </w:pPr>
+      <w:r>
+        <w:rPr>
+          <w:noProof/>
+          <w:lang w:eastAsia="fr-FR"/>
+        </w:rPr>
+        <w:drawing>
+          <wp:inline distT="0" distB="0" distL="0" distR="0" wp14:anchorId="2B283AD8" wp14:editId="6763359D">
+            <wp:extent cx="3562350" cy="809625"/>
+            <wp:effectExtent l="0" t="0" r="0" b="9525"/>
+            <wp:docPr id="11" name="Image 11"/>
+            <wp:cNvGraphicFramePr>
+              <a:graphicFrameLocks xmlns:a="http://schemas.openxmlformats.org/drawingml/2006/main" noChangeAspect="1"/>
+            </wp:cNvGraphicFramePr>
+            <a:graphic xmlns:a="http://schemas.openxmlformats.org/drawingml/2006/main">
+              <a:graphicData uri="http://schemas.openxmlformats.org/drawingml/2006/picture">
+                <pic:pic xmlns:pic="http://schemas.openxmlformats.org/drawingml/2006/picture">
+                  <pic:nvPicPr>
+                    <pic:cNvPr id="1" name=""/>
+                    <pic:cNvPicPr/>
+                  </pic:nvPicPr>
+                  <pic:blipFill>
+                    <a:blip r:embed="rId14"/>
+                    <a:stretch>
+                      <a:fillRect/>
+                    </a:stretch>
+                  </pic:blipFill>
+                  <pic:spPr>
+                    <a:xfrm>
+                      <a:off x="0" y="0"/>
+                      <a:ext cx="3562350" cy="809625"/>
+                    </a:xfrm>
+                    <a:prstGeom prst="rect">
+                      <a:avLst/>
+                    </a:prstGeom>
+                  </pic:spPr>
+                </pic:pic>
+              </a:graphicData>
+            </a:graphic>
+          </wp:inline>
+        </w:drawing>
+      </w:r>
+    </w:p>
+    <w:p>
+      <w:pPr>
+        <w:rPr>
+          <w:sz w:val="32"/>
+          <w:szCs w:val="32"/>
+        </w:rPr>
+      </w:pPr>
+      <w:r>
+        <w:rPr>
+          <w:sz w:val="32"/>
+          <w:szCs w:val="32"/>
+        </w:rPr>
+        <w:t xml:space="preserve">Méthode permettant d’utiliser la class </w:t>
+      </w:r>
+      <w:proofErr w:type="spellStart"/>
+      <w:r>
+        <w:rPr>
+          <w:sz w:val="32"/>
+          <w:szCs w:val="32"/>
+        </w:rPr>
+        <w:t>WebServer</w:t>
+      </w:r>
+      <w:proofErr w:type="spellEnd"/>
+      <w:r>
+        <w:rPr>
+          <w:sz w:val="32"/>
+          <w:szCs w:val="32"/>
+        </w:rPr>
+        <w:t xml:space="preserve"> </w:t>
+      </w:r>
+      <w:r>
+        <w:rPr>
+          <w:sz w:val="32"/>
+          <w:szCs w:val="32"/>
+        </w:rPr>
+        <w:t>en l’ajoutant aux attributs privés.</w:t>
+      </w:r>
+    </w:p>
+    <w:p>
+      <w:pPr>
+        <w:rPr>
+          <w:sz w:val="32"/>
+          <w:szCs w:val="32"/>
+        </w:rPr>
+      </w:pPr>
+    </w:p>
+    <w:p>
+      <w:pPr>
+        <w:rPr>
+          <w:sz w:val="32"/>
+          <w:szCs w:val="32"/>
+        </w:rPr>
+      </w:pPr>
+      <w:proofErr w:type="spellStart"/>
+      <w:proofErr w:type="gramStart"/>
+      <w:r>
+        <w:rPr>
+          <w:sz w:val="32"/>
+          <w:szCs w:val="32"/>
+        </w:rPr>
+        <w:t>void</w:t>
+      </w:r>
+      <w:proofErr w:type="spellEnd"/>
+      <w:proofErr w:type="gramEnd"/>
+      <w:r>
+        <w:rPr>
+          <w:sz w:val="32"/>
+          <w:szCs w:val="32"/>
+        </w:rPr>
+        <w:t xml:space="preserve"> Server::</w:t>
+      </w:r>
+      <w:proofErr w:type="spellStart"/>
+      <w:r>
+        <w:rPr>
+          <w:sz w:val="32"/>
+          <w:szCs w:val="32"/>
+        </w:rPr>
+        <w:t>onServerNewConnection</w:t>
+      </w:r>
+      <w:proofErr w:type="spellEnd"/>
+      <w:r>
+        <w:rPr>
+          <w:sz w:val="32"/>
+          <w:szCs w:val="32"/>
+        </w:rPr>
+        <w:t>()</w:t>
+      </w:r>
+    </w:p>
+    <w:p>
+      <w:pPr>
+        <w:rPr>
+          <w:sz w:val="32"/>
+          <w:szCs w:val="32"/>
+        </w:rPr>
+      </w:pPr>
+      <w:r>
+        <w:rPr>
+          <w:noProof/>
+          <w:lang w:eastAsia="fr-FR"/>
+        </w:rPr>
+        <w:drawing>
+          <wp:inline distT="0" distB="0" distL="0" distR="0" wp14:anchorId="162815DE" wp14:editId="654F2527">
+            <wp:extent cx="5760720" cy="1444625"/>
+            <wp:effectExtent l="0" t="0" r="0" b="3175"/>
+            <wp:docPr id="12" name="Image 12"/>
+            <wp:cNvGraphicFramePr>
+              <a:graphicFrameLocks xmlns:a="http://schemas.openxmlformats.org/drawingml/2006/main" noChangeAspect="1"/>
+            </wp:cNvGraphicFramePr>
+            <a:graphic xmlns:a="http://schemas.openxmlformats.org/drawingml/2006/main">
+              <a:graphicData uri="http://schemas.openxmlformats.org/drawingml/2006/picture">
+                <pic:pic xmlns:pic="http://schemas.openxmlformats.org/drawingml/2006/picture">
+                  <pic:nvPicPr>
+                    <pic:cNvPr id="1" name=""/>
+                    <pic:cNvPicPr/>
+                  </pic:nvPicPr>
+                  <pic:blipFill>
+                    <a:blip r:embed="rId15"/>
+                    <a:stretch>
+                      <a:fillRect/>
+                    </a:stretch>
+                  </pic:blipFill>
+                  <pic:spPr>
+                    <a:xfrm>
+                      <a:off x="0" y="0"/>
+                      <a:ext cx="5760720" cy="1444625"/>
+                    </a:xfrm>
+                    <a:prstGeom prst="rect">
+                      <a:avLst/>
+                    </a:prstGeom>
+                  </pic:spPr>
+                </pic:pic>
+              </a:graphicData>
+            </a:graphic>
+          </wp:inline>
+        </w:drawing>
+      </w:r>
+    </w:p>
+    <w:p>
+      <w:pPr>
+        <w:rPr>
+          <w:sz w:val="32"/>
+          <w:szCs w:val="32"/>
+        </w:rPr>
+      </w:pPr>
+      <w:r>
+        <w:rPr>
+          <w:sz w:val="32"/>
+          <w:szCs w:val="32"/>
+        </w:rPr>
+        <w:t xml:space="preserve">Créer un </w:t>
+      </w:r>
+      <w:proofErr w:type="spellStart"/>
+      <w:r>
+        <w:rPr>
+          <w:sz w:val="32"/>
+          <w:szCs w:val="32"/>
+        </w:rPr>
+        <w:t>QTcpSocket</w:t>
+      </w:r>
+      <w:proofErr w:type="spellEnd"/>
+      <w:r>
+        <w:rPr>
+          <w:sz w:val="32"/>
+          <w:szCs w:val="32"/>
+        </w:rPr>
+        <w:t xml:space="preserve"> égale à la connexion du client au serveur puis </w:t>
+      </w:r>
+      <w:r>
+        <w:rPr>
+          <w:sz w:val="32"/>
+          <w:szCs w:val="32"/>
+        </w:rPr>
+        <w:t xml:space="preserve">connecte le slot/la méthode </w:t>
+      </w:r>
+      <w:proofErr w:type="spellStart"/>
+      <w:r>
+        <w:rPr>
+          <w:sz w:val="32"/>
+          <w:szCs w:val="32"/>
+        </w:rPr>
+        <w:t>onClientCommunication</w:t>
+      </w:r>
+      <w:proofErr w:type="spellEnd"/>
+      <w:r>
+        <w:rPr>
+          <w:sz w:val="32"/>
+          <w:szCs w:val="32"/>
+        </w:rPr>
+        <w:t xml:space="preserve"> () au signal </w:t>
+      </w:r>
+      <w:proofErr w:type="spellStart"/>
+      <w:r>
+        <w:rPr>
+          <w:sz w:val="32"/>
+          <w:szCs w:val="32"/>
+        </w:rPr>
+        <w:lastRenderedPageBreak/>
+        <w:t>readyRead</w:t>
+      </w:r>
+      <w:proofErr w:type="spellEnd"/>
+      <w:r>
+        <w:rPr>
+          <w:sz w:val="32"/>
+          <w:szCs w:val="32"/>
+        </w:rPr>
+        <w:t xml:space="preserve"> ()</w:t>
+      </w:r>
+      <w:r>
+        <w:rPr>
+          <w:sz w:val="32"/>
+          <w:szCs w:val="32"/>
+        </w:rPr>
+        <w:t xml:space="preserve"> pour l’appeler lorsqu’un échange a lieu entre le client et le serveur et connecte également </w:t>
+      </w:r>
+      <w:r>
+        <w:rPr>
+          <w:sz w:val="32"/>
+          <w:szCs w:val="32"/>
+        </w:rPr>
+        <w:t xml:space="preserve">le slot/la méthode </w:t>
+      </w:r>
+      <w:proofErr w:type="spellStart"/>
+      <w:r>
+        <w:rPr>
+          <w:sz w:val="32"/>
+          <w:szCs w:val="32"/>
+        </w:rPr>
+        <w:t>onClientDisconnected</w:t>
+      </w:r>
+      <w:proofErr w:type="spellEnd"/>
+      <w:r>
+        <w:rPr>
+          <w:sz w:val="32"/>
+          <w:szCs w:val="32"/>
+        </w:rPr>
+        <w:t xml:space="preserve"> () </w:t>
+      </w:r>
+      <w:r>
+        <w:rPr>
+          <w:sz w:val="32"/>
+          <w:szCs w:val="32"/>
+        </w:rPr>
+        <w:t xml:space="preserve">au signal </w:t>
+      </w:r>
+      <w:proofErr w:type="spellStart"/>
+      <w:r>
+        <w:rPr>
+          <w:sz w:val="32"/>
+          <w:szCs w:val="32"/>
+        </w:rPr>
+        <w:t>disconnected</w:t>
+      </w:r>
+      <w:proofErr w:type="spellEnd"/>
+      <w:r>
+        <w:rPr>
+          <w:sz w:val="32"/>
+          <w:szCs w:val="32"/>
+        </w:rPr>
+        <w:t xml:space="preserve"> ()</w:t>
+      </w:r>
+      <w:r>
+        <w:rPr>
+          <w:sz w:val="32"/>
+          <w:szCs w:val="32"/>
+        </w:rPr>
+        <w:t xml:space="preserve"> pour l’appeler quand le client se déconnecte du serveur. Pour finir la connexion du client est ajouté dans un tableau dynamique crée dans les attributs privés qui regroupe l’ensemble des connexions.</w:t>
       </w:r>
       <w:bookmarkStart w:id="0" w:name="_GoBack"/>
       <w:bookmarkEnd w:id="0"/>
+    </w:p>
+    <w:p>
+      <w:pPr>
+        <w:rPr>
+          <w:sz w:val="40"/>
+          <w:szCs w:val="40"/>
+        </w:rPr>
+      </w:pPr>
     </w:p>
     <w:sectPr>
       <w:pgSz w:w="11906" w:h="16838"/>

</xml_diff>